<commit_message>
Added Java Spring Boot Application
Please migrate all your work to this Project Instead of Library Java Project Files
</commit_message>
<xml_diff>
--- a/COE 418 Project Report G6 Section 1.docx
+++ b/COE 418 Project Report G6 Section 1.docx
@@ -1477,23 +1477,21 @@
         </w:rPr>
         <w:t xml:space="preserve">The goal of this project is to develop an application that allows users to easily manage a database and manipulate the data inside the database. </w:t>
       </w:r>
-      <w:proofErr w:type="gramStart"/>
       <w:r>
         <w:rPr>
           <w:rFonts w:cstheme="majorBidi"/>
           <w:sz w:val="28"/>
           <w:szCs w:val="28"/>
         </w:rPr>
-        <w:t>Apollo</w:t>
-      </w:r>
-      <w:proofErr w:type="gramEnd"/>
+        <w:t>A</w:t>
+      </w:r>
       <w:r>
         <w:rPr>
           <w:rFonts w:cstheme="majorBidi"/>
           <w:sz w:val="28"/>
           <w:szCs w:val="28"/>
         </w:rPr>
-        <w:t xml:space="preserve"> Script is a</w:t>
+        <w:t>p</w:t>
       </w:r>
       <w:r>
         <w:rPr>
@@ -1501,7 +1499,7 @@
           <w:sz w:val="28"/>
           <w:szCs w:val="28"/>
         </w:rPr>
-        <w:t xml:space="preserve"> management </w:t>
+        <w:t>ollo Script is a</w:t>
       </w:r>
       <w:r>
         <w:rPr>
@@ -1509,7 +1507,7 @@
           <w:sz w:val="28"/>
           <w:szCs w:val="28"/>
         </w:rPr>
-        <w:t xml:space="preserve">system </w:t>
+        <w:t xml:space="preserve"> management </w:t>
       </w:r>
       <w:r>
         <w:rPr>
@@ -1517,7 +1515,7 @@
           <w:sz w:val="28"/>
           <w:szCs w:val="28"/>
         </w:rPr>
-        <w:t>application which</w:t>
+        <w:t xml:space="preserve">system </w:t>
       </w:r>
       <w:r>
         <w:rPr>
@@ -1525,7 +1523,7 @@
           <w:sz w:val="28"/>
           <w:szCs w:val="28"/>
         </w:rPr>
-        <w:t xml:space="preserve"> </w:t>
+        <w:t>application which</w:t>
       </w:r>
       <w:r>
         <w:rPr>
@@ -1533,7 +1531,7 @@
           <w:sz w:val="28"/>
           <w:szCs w:val="28"/>
         </w:rPr>
-        <w:t xml:space="preserve">is </w:t>
+        <w:t xml:space="preserve"> </w:t>
       </w:r>
       <w:r>
         <w:rPr>
@@ -1541,7 +1539,7 @@
           <w:sz w:val="28"/>
           <w:szCs w:val="28"/>
         </w:rPr>
-        <w:t>relatively</w:t>
+        <w:t xml:space="preserve">is </w:t>
       </w:r>
       <w:r>
         <w:rPr>
@@ -1549,7 +1547,7 @@
           <w:sz w:val="28"/>
           <w:szCs w:val="28"/>
         </w:rPr>
-        <w:t xml:space="preserve"> small size. It is</w:t>
+        <w:t>relatively</w:t>
       </w:r>
       <w:r>
         <w:rPr>
@@ -1557,7 +1555,7 @@
           <w:sz w:val="28"/>
           <w:szCs w:val="28"/>
         </w:rPr>
-        <w:t xml:space="preserve"> designed</w:t>
+        <w:t xml:space="preserve"> small size. It is</w:t>
       </w:r>
       <w:r>
         <w:rPr>
@@ -1565,7 +1563,7 @@
           <w:sz w:val="28"/>
           <w:szCs w:val="28"/>
         </w:rPr>
-        <w:t xml:space="preserve"> </w:t>
+        <w:t xml:space="preserve"> designed</w:t>
       </w:r>
       <w:r>
         <w:rPr>
@@ -1573,7 +1571,7 @@
           <w:sz w:val="28"/>
           <w:szCs w:val="28"/>
         </w:rPr>
-        <w:t xml:space="preserve">to be </w:t>
+        <w:t xml:space="preserve"> </w:t>
       </w:r>
       <w:r>
         <w:rPr>
@@ -1581,7 +1579,7 @@
           <w:sz w:val="28"/>
           <w:szCs w:val="28"/>
         </w:rPr>
-        <w:t xml:space="preserve">used </w:t>
+        <w:t xml:space="preserve">to be </w:t>
       </w:r>
       <w:r>
         <w:rPr>
@@ -1589,7 +1587,7 @@
           <w:sz w:val="28"/>
           <w:szCs w:val="28"/>
         </w:rPr>
-        <w:t>by a local library</w:t>
+        <w:t xml:space="preserve">used </w:t>
       </w:r>
       <w:r>
         <w:rPr>
@@ -1597,7 +1595,7 @@
           <w:sz w:val="28"/>
           <w:szCs w:val="28"/>
         </w:rPr>
-        <w:t xml:space="preserve"> </w:t>
+        <w:t>by a local library</w:t>
       </w:r>
       <w:r>
         <w:rPr>
@@ -1605,7 +1603,7 @@
           <w:sz w:val="28"/>
           <w:szCs w:val="28"/>
         </w:rPr>
-        <w:t>to</w:t>
+        <w:t xml:space="preserve"> </w:t>
       </w:r>
       <w:r>
         <w:rPr>
@@ -1613,7 +1611,7 @@
           <w:sz w:val="28"/>
           <w:szCs w:val="28"/>
         </w:rPr>
-        <w:t xml:space="preserve"> manage </w:t>
+        <w:t>to</w:t>
       </w:r>
       <w:r>
         <w:rPr>
@@ -1621,7 +1619,7 @@
           <w:sz w:val="28"/>
           <w:szCs w:val="28"/>
         </w:rPr>
-        <w:t xml:space="preserve">entities including but not limited </w:t>
+        <w:t xml:space="preserve"> manage </w:t>
       </w:r>
       <w:r>
         <w:rPr>
@@ -1629,7 +1627,7 @@
           <w:sz w:val="28"/>
           <w:szCs w:val="28"/>
         </w:rPr>
-        <w:t>to</w:t>
+        <w:t xml:space="preserve">entities including but not limited </w:t>
       </w:r>
       <w:r>
         <w:rPr>
@@ -1637,7 +1635,7 @@
           <w:sz w:val="28"/>
           <w:szCs w:val="28"/>
         </w:rPr>
-        <w:t xml:space="preserve"> users, staff, books, computers, study rooms etc. </w:t>
+        <w:t>to</w:t>
       </w:r>
       <w:r>
         <w:rPr>
@@ -1645,82 +1643,228 @@
           <w:sz w:val="28"/>
           <w:szCs w:val="28"/>
         </w:rPr>
-        <w:t xml:space="preserve">The data is stored in a MySQL relational </w:t>
-      </w:r>
-      <w:proofErr w:type="gramStart"/>
+        <w:t xml:space="preserve"> users, staff, books, computers, study rooms etc. </w:t>
+      </w:r>
       <w:r>
         <w:rPr>
           <w:rFonts w:cstheme="majorBidi"/>
           <w:sz w:val="28"/>
           <w:szCs w:val="28"/>
         </w:rPr>
-        <w:t>database</w:t>
-      </w:r>
-      <w:proofErr w:type="gramEnd"/>
-    </w:p>
-    <w:p>
-      <w:pPr>
-        <w:spacing w:line="480" w:lineRule="auto"/>
+        <w:t>The data</w:t>
+      </w:r>
+      <w:r>
         <w:rPr>
           <w:rFonts w:cstheme="majorBidi"/>
           <w:sz w:val="28"/>
           <w:szCs w:val="28"/>
         </w:rPr>
-      </w:pPr>
-    </w:p>
-    <w:p>
-      <w:pPr>
-        <w:spacing w:line="480" w:lineRule="auto"/>
+        <w:t xml:space="preserve"> about all the entities and relationships</w:t>
+      </w:r>
+      <w:r>
         <w:rPr>
           <w:rFonts w:cstheme="majorBidi"/>
           <w:sz w:val="28"/>
           <w:szCs w:val="28"/>
         </w:rPr>
-      </w:pPr>
+        <w:t xml:space="preserve"> is stored in a SQL relational </w:t>
+      </w:r>
       <w:r>
         <w:rPr>
           <w:rFonts w:cstheme="majorBidi"/>
           <w:sz w:val="28"/>
           <w:szCs w:val="28"/>
         </w:rPr>
-        <w:t xml:space="preserve">The goal of this project is to design an e-bookshop named E-Bookshop.com that sells computer, technical, architecture, </w:t>
-      </w:r>
-      <w:proofErr w:type="gramStart"/>
+        <w:t>database.</w:t>
+      </w:r>
       <w:r>
         <w:rPr>
           <w:rFonts w:cstheme="majorBidi"/>
           <w:sz w:val="28"/>
           <w:szCs w:val="28"/>
         </w:rPr>
-        <w:t>sports</w:t>
-      </w:r>
-      <w:proofErr w:type="gramEnd"/>
+        <w:t xml:space="preserve"> Client users will be able to view books, details and statistics of their profile, and reserve study rooms. On the other hand, staff and admin users will </w:t>
+      </w:r>
       <w:r>
         <w:rPr>
           <w:rFonts w:cstheme="majorBidi"/>
           <w:sz w:val="28"/>
           <w:szCs w:val="28"/>
         </w:rPr>
-        <w:t xml:space="preserve"> and various </w:t>
-      </w:r>
-      <w:proofErr w:type="gramStart"/>
+        <w:t xml:space="preserve">have broader and more advanced privileges. The application will be using the </w:t>
+      </w:r>
+      <w:proofErr w:type="spellStart"/>
       <w:r>
         <w:rPr>
           <w:rFonts w:cstheme="majorBidi"/>
           <w:sz w:val="28"/>
           <w:szCs w:val="28"/>
         </w:rPr>
-        <w:t>categories</w:t>
-      </w:r>
-      <w:proofErr w:type="gramEnd"/>
+        <w:t>JavaFx</w:t>
+      </w:r>
+      <w:proofErr w:type="spellEnd"/>
       <w:r>
         <w:rPr>
           <w:rFonts w:cstheme="majorBidi"/>
           <w:sz w:val="28"/>
           <w:szCs w:val="28"/>
         </w:rPr>
-        <w:t xml:space="preserve"> books. The book inventories are stored in MySQL database. Customers can access the e-bookshop web site through the World Wide Web. Customers will be able to search the database to find the books the…</w:t>
-      </w:r>
+        <w:t xml:space="preserve"> </w:t>
+      </w:r>
+      <w:r>
+        <w:rPr>
+          <w:rFonts w:cstheme="majorBidi"/>
+          <w:sz w:val="28"/>
+          <w:szCs w:val="28"/>
+        </w:rPr>
+        <w:t xml:space="preserve">and Spring Boot </w:t>
+      </w:r>
+      <w:r>
+        <w:rPr>
+          <w:rFonts w:cstheme="majorBidi"/>
+          <w:sz w:val="28"/>
+          <w:szCs w:val="28"/>
+        </w:rPr>
+        <w:t>framework, and the SQL database will be designed and managed on a MySQL Server. The collaboration on the project was done with the aid of Git and GitHub.</w:t>
+      </w:r>
+    </w:p>
+    <w:p>
+      <w:pPr>
+        <w:spacing w:line="480" w:lineRule="auto"/>
+        <w:rPr>
+          <w:rFonts w:cstheme="majorBidi"/>
+          <w:sz w:val="28"/>
+          <w:szCs w:val="28"/>
+        </w:rPr>
+      </w:pPr>
+      <w:r>
+        <w:rPr>
+          <w:rFonts w:cstheme="majorBidi"/>
+          <w:sz w:val="28"/>
+          <w:szCs w:val="28"/>
+        </w:rPr>
+        <w:br w:type="page"/>
+      </w:r>
+    </w:p>
+    <w:p>
+      <w:pPr>
+        <w:pStyle w:val="Heading1"/>
+      </w:pPr>
+      <w:r>
+        <w:lastRenderedPageBreak/>
+        <w:t>Background:</w:t>
+      </w:r>
+    </w:p>
+    <w:p>
+      <w:pPr>
+        <w:pStyle w:val="Heading2"/>
+      </w:pPr>
+      <w:r>
+        <w:t>Why Apollo Script?</w:t>
+      </w:r>
+    </w:p>
+    <w:p>
+      <w:r>
+        <w:t xml:space="preserve">Given the objective of this project, a library management Java application was chosen to be developed for </w:t>
+      </w:r>
+      <w:r>
+        <w:t>the following</w:t>
+      </w:r>
+      <w:r>
+        <w:t xml:space="preserve"> reasons:</w:t>
+      </w:r>
+    </w:p>
+    <w:p>
+      <w:pPr>
+        <w:pStyle w:val="ListParagraph"/>
+        <w:numPr>
+          <w:ilvl w:val="0"/>
+          <w:numId w:val="19"/>
+        </w:numPr>
+      </w:pPr>
+      <w:r>
+        <w:t>Library management applications allow access and management of valuable information and have many real-world applications.</w:t>
+      </w:r>
+    </w:p>
+    <w:p>
+      <w:pPr>
+        <w:pStyle w:val="ListParagraph"/>
+        <w:numPr>
+          <w:ilvl w:val="0"/>
+          <w:numId w:val="19"/>
+        </w:numPr>
+      </w:pPr>
+      <w:r>
+        <w:t>Existing databases for books</w:t>
+      </w:r>
+      <w:r>
+        <w:t xml:space="preserve">hops </w:t>
+      </w:r>
+      <w:r>
+        <w:t xml:space="preserve">are </w:t>
+      </w:r>
+      <w:r>
+        <w:t>plentiful</w:t>
+      </w:r>
+      <w:r>
+        <w:t xml:space="preserve"> and easy to acquire.</w:t>
+      </w:r>
+    </w:p>
+    <w:p>
+      <w:pPr>
+        <w:pStyle w:val="ListParagraph"/>
+        <w:numPr>
+          <w:ilvl w:val="0"/>
+          <w:numId w:val="19"/>
+        </w:numPr>
+      </w:pPr>
+      <w:r>
+        <w:t>A library management system demands management and manipulation of data has significant variety, size, and complexity.</w:t>
+      </w:r>
+    </w:p>
+    <w:p>
+      <w:pPr>
+        <w:pStyle w:val="ListParagraph"/>
+        <w:numPr>
+          <w:ilvl w:val="0"/>
+          <w:numId w:val="19"/>
+        </w:numPr>
+      </w:pPr>
+      <w:r>
+        <w:t xml:space="preserve">Java is a </w:t>
+      </w:r>
+      <w:r>
+        <w:t xml:space="preserve">programming </w:t>
+      </w:r>
+      <w:r>
+        <w:t>language all team members are accustomed to.</w:t>
+      </w:r>
+    </w:p>
+    <w:p>
+      <w:pPr>
+        <w:pStyle w:val="ListParagraph"/>
+        <w:numPr>
+          <w:ilvl w:val="0"/>
+          <w:numId w:val="19"/>
+        </w:numPr>
+      </w:pPr>
+      <w:r>
+        <w:t>Opportunity to further enhance our skills in Java, SQL, and XML.</w:t>
+      </w:r>
+    </w:p>
+    <w:p>
+      <w:pPr>
+        <w:pStyle w:val="Heading2"/>
+      </w:pPr>
+      <w:r>
+        <w:t>Problem</w:t>
+      </w:r>
+    </w:p>
+    <w:p/>
+    <w:p>
+      <w:pPr>
+        <w:pStyle w:val="ListParagraph"/>
+      </w:pPr>
     </w:p>
     <w:sectPr>
       <w:footerReference w:type="default" r:id="rId9"/>
@@ -3377,6 +3521,95 @@
     </w:lvl>
   </w:abstractNum>
   <w:abstractNum w:abstractNumId="15" w15:restartNumberingAfterBreak="0">
+    <w:nsid w:val="6CC87CF6"/>
+    <w:multiLevelType w:val="hybridMultilevel"/>
+    <w:tmpl w:val="96FA9C12"/>
+    <w:lvl w:ilvl="0" w:tplc="D9C269D6">
+      <w:start w:val="1"/>
+      <w:numFmt w:val="decimal"/>
+      <w:lvlText w:val="%1-"/>
+      <w:lvlJc w:val="left"/>
+      <w:pPr>
+        <w:ind w:left="720" w:hanging="360"/>
+      </w:pPr>
+      <w:rPr>
+        <w:rFonts w:hint="default"/>
+      </w:rPr>
+    </w:lvl>
+    <w:lvl w:ilvl="1" w:tplc="04090019" w:tentative="1">
+      <w:start w:val="1"/>
+      <w:numFmt w:val="lowerLetter"/>
+      <w:lvlText w:val="%2."/>
+      <w:lvlJc w:val="left"/>
+      <w:pPr>
+        <w:ind w:left="1440" w:hanging="360"/>
+      </w:pPr>
+    </w:lvl>
+    <w:lvl w:ilvl="2" w:tplc="0409001B" w:tentative="1">
+      <w:start w:val="1"/>
+      <w:numFmt w:val="lowerRoman"/>
+      <w:lvlText w:val="%3."/>
+      <w:lvlJc w:val="right"/>
+      <w:pPr>
+        <w:ind w:left="2160" w:hanging="180"/>
+      </w:pPr>
+    </w:lvl>
+    <w:lvl w:ilvl="3" w:tplc="0409000F" w:tentative="1">
+      <w:start w:val="1"/>
+      <w:numFmt w:val="decimal"/>
+      <w:lvlText w:val="%4."/>
+      <w:lvlJc w:val="left"/>
+      <w:pPr>
+        <w:ind w:left="2880" w:hanging="360"/>
+      </w:pPr>
+    </w:lvl>
+    <w:lvl w:ilvl="4" w:tplc="04090019" w:tentative="1">
+      <w:start w:val="1"/>
+      <w:numFmt w:val="lowerLetter"/>
+      <w:lvlText w:val="%5."/>
+      <w:lvlJc w:val="left"/>
+      <w:pPr>
+        <w:ind w:left="3600" w:hanging="360"/>
+      </w:pPr>
+    </w:lvl>
+    <w:lvl w:ilvl="5" w:tplc="0409001B" w:tentative="1">
+      <w:start w:val="1"/>
+      <w:numFmt w:val="lowerRoman"/>
+      <w:lvlText w:val="%6."/>
+      <w:lvlJc w:val="right"/>
+      <w:pPr>
+        <w:ind w:left="4320" w:hanging="180"/>
+      </w:pPr>
+    </w:lvl>
+    <w:lvl w:ilvl="6" w:tplc="0409000F" w:tentative="1">
+      <w:start w:val="1"/>
+      <w:numFmt w:val="decimal"/>
+      <w:lvlText w:val="%7."/>
+      <w:lvlJc w:val="left"/>
+      <w:pPr>
+        <w:ind w:left="5040" w:hanging="360"/>
+      </w:pPr>
+    </w:lvl>
+    <w:lvl w:ilvl="7" w:tplc="04090019" w:tentative="1">
+      <w:start w:val="1"/>
+      <w:numFmt w:val="lowerLetter"/>
+      <w:lvlText w:val="%8."/>
+      <w:lvlJc w:val="left"/>
+      <w:pPr>
+        <w:ind w:left="5760" w:hanging="360"/>
+      </w:pPr>
+    </w:lvl>
+    <w:lvl w:ilvl="8" w:tplc="0409001B" w:tentative="1">
+      <w:start w:val="1"/>
+      <w:numFmt w:val="lowerRoman"/>
+      <w:lvlText w:val="%9."/>
+      <w:lvlJc w:val="right"/>
+      <w:pPr>
+        <w:ind w:left="6480" w:hanging="180"/>
+      </w:pPr>
+    </w:lvl>
+  </w:abstractNum>
+  <w:abstractNum w:abstractNumId="16" w15:restartNumberingAfterBreak="0">
     <w:nsid w:val="79E62C54"/>
     <w:multiLevelType w:val="hybridMultilevel"/>
     <w:tmpl w:val="B74204FC"/>
@@ -3489,7 +3722,7 @@
       </w:rPr>
     </w:lvl>
   </w:abstractNum>
-  <w:abstractNum w:abstractNumId="16" w15:restartNumberingAfterBreak="0">
+  <w:abstractNum w:abstractNumId="17" w15:restartNumberingAfterBreak="0">
     <w:nsid w:val="7D09223B"/>
     <w:multiLevelType w:val="hybridMultilevel"/>
     <w:tmpl w:val="7F2AF138"/>
@@ -3601,7 +3834,7 @@
       </w:rPr>
     </w:lvl>
   </w:abstractNum>
-  <w:abstractNum w:abstractNumId="17" w15:restartNumberingAfterBreak="0">
+  <w:abstractNum w:abstractNumId="18" w15:restartNumberingAfterBreak="0">
     <w:nsid w:val="7EE85316"/>
     <w:multiLevelType w:val="hybridMultilevel"/>
     <w:tmpl w:val="00007A8C"/>
@@ -3703,7 +3936,7 @@
     <w:abstractNumId w:val="1"/>
   </w:num>
   <w:num w:numId="5" w16cid:durableId="1190028096">
-    <w:abstractNumId w:val="17"/>
+    <w:abstractNumId w:val="18"/>
   </w:num>
   <w:num w:numId="6" w16cid:durableId="44108821">
     <w:abstractNumId w:val="5"/>
@@ -3712,10 +3945,10 @@
     <w:abstractNumId w:val="10"/>
   </w:num>
   <w:num w:numId="8" w16cid:durableId="1035353899">
-    <w:abstractNumId w:val="16"/>
+    <w:abstractNumId w:val="17"/>
   </w:num>
   <w:num w:numId="9" w16cid:durableId="1312321759">
-    <w:abstractNumId w:val="15"/>
+    <w:abstractNumId w:val="16"/>
   </w:num>
   <w:num w:numId="10" w16cid:durableId="31345395">
     <w:abstractNumId w:val="2"/>
@@ -3743,6 +3976,9 @@
   </w:num>
   <w:num w:numId="18" w16cid:durableId="362171713">
     <w:abstractNumId w:val="3"/>
+  </w:num>
+  <w:num w:numId="19" w16cid:durableId="714432691">
+    <w:abstractNumId w:val="15"/>
   </w:num>
 </w:numbering>
 </file>

</xml_diff>